<commit_message>
finally fixe a problem with the project files, reorganized folders
</commit_message>
<xml_diff>
--- a/doc/Ti2-NamePendingXD.docx
+++ b/doc/Ti2-NamePendingXD.docx
@@ -466,7 +466,7 @@
     </w:p>
     <w:p>
       <w:pPr>
-        <w:pStyle w:val="ListParagraph"/>
+        <w:pStyle w:val="Prrafodelista"/>
         <w:numPr>
           <w:ilvl w:val="0"/>
           <w:numId w:val="1"/>
@@ -497,7 +497,7 @@
     </w:p>
     <w:p>
       <w:pPr>
-        <w:pStyle w:val="ListParagraph"/>
+        <w:pStyle w:val="Prrafodelista"/>
         <w:numPr>
           <w:ilvl w:val="1"/>
           <w:numId w:val="1"/>
@@ -624,7 +624,7 @@
     </w:p>
     <w:p>
       <w:pPr>
-        <w:pStyle w:val="ListParagraph"/>
+        <w:pStyle w:val="Prrafodelista"/>
         <w:numPr>
           <w:ilvl w:val="1"/>
           <w:numId w:val="1"/>
@@ -807,7 +807,7 @@
     </w:p>
     <w:p>
       <w:pPr>
-        <w:pStyle w:val="ListParagraph"/>
+        <w:pStyle w:val="Prrafodelista"/>
         <w:numPr>
           <w:ilvl w:val="1"/>
           <w:numId w:val="1"/>
@@ -986,7 +986,7 @@
     </w:p>
     <w:p>
       <w:pPr>
-        <w:pStyle w:val="ListParagraph"/>
+        <w:pStyle w:val="Prrafodelista"/>
         <w:numPr>
           <w:ilvl w:val="1"/>
           <w:numId w:val="1"/>
@@ -1177,7 +1177,7 @@
     </w:p>
     <w:p>
       <w:pPr>
-        <w:pStyle w:val="ListParagraph"/>
+        <w:pStyle w:val="Prrafodelista"/>
         <w:numPr>
           <w:ilvl w:val="1"/>
           <w:numId w:val="1"/>
@@ -1332,7 +1332,7 @@
     </w:p>
     <w:p>
       <w:pPr>
-        <w:pStyle w:val="ListParagraph"/>
+        <w:pStyle w:val="Prrafodelista"/>
         <w:numPr>
           <w:ilvl w:val="1"/>
           <w:numId w:val="1"/>
@@ -3556,6 +3556,7 @@
           <w:bCs/>
           <w:lang w:val="en-US"/>
         </w:rPr>
+        <w:lastRenderedPageBreak/>
         <w:t>Alternative 2:</w:t>
       </w:r>
     </w:p>
@@ -4248,7 +4249,7 @@
     </w:p>
     <w:tbl>
       <w:tblPr>
-        <w:tblStyle w:val="TableGrid"/>
+        <w:tblStyle w:val="Tablaconcuadrcula"/>
         <w:tblpPr w:leftFromText="141" w:rightFromText="141" w:vertAnchor="text" w:horzAnchor="margin" w:tblpXSpec="center" w:tblpY="500"/>
         <w:tblW w:w="0" w:type="auto"/>
         <w:tblLook w:val="04A0" w:firstRow="1" w:lastRow="0" w:firstColumn="1" w:lastColumn="0" w:noHBand="0" w:noVBand="1"/>
@@ -4272,7 +4273,7 @@
           </w:tcPr>
           <w:p>
             <w:pPr>
-              <w:pStyle w:val="ListParagraph"/>
+              <w:pStyle w:val="Prrafodelista"/>
               <w:spacing w:line="360" w:lineRule="auto"/>
               <w:jc w:val="both"/>
               <w:rPr>
@@ -4324,7 +4325,7 @@
           </w:tcPr>
           <w:p>
             <w:pPr>
-              <w:pStyle w:val="ListParagraph"/>
+              <w:pStyle w:val="Prrafodelista"/>
               <w:spacing w:line="360" w:lineRule="auto"/>
               <w:ind w:left="0"/>
               <w:jc w:val="both"/>
@@ -4355,7 +4356,7 @@
           </w:tcPr>
           <w:p>
             <w:pPr>
-              <w:pStyle w:val="ListParagraph"/>
+              <w:pStyle w:val="Prrafodelista"/>
               <w:spacing w:line="360" w:lineRule="auto"/>
               <w:ind w:left="0"/>
               <w:jc w:val="both"/>
@@ -4388,7 +4389,7 @@
           </w:tcPr>
           <w:p>
             <w:pPr>
-              <w:pStyle w:val="ListParagraph"/>
+              <w:pStyle w:val="Prrafodelista"/>
               <w:spacing w:line="360" w:lineRule="auto"/>
               <w:ind w:left="0"/>
               <w:jc w:val="both"/>
@@ -4419,7 +4420,7 @@
           </w:tcPr>
           <w:p>
             <w:pPr>
-              <w:pStyle w:val="ListParagraph"/>
+              <w:pStyle w:val="Prrafodelista"/>
               <w:spacing w:line="360" w:lineRule="auto"/>
               <w:ind w:left="0"/>
               <w:jc w:val="both"/>
@@ -4450,7 +4451,7 @@
           </w:tcPr>
           <w:p>
             <w:pPr>
-              <w:pStyle w:val="ListParagraph"/>
+              <w:pStyle w:val="Prrafodelista"/>
               <w:spacing w:line="360" w:lineRule="auto"/>
               <w:ind w:left="0"/>
               <w:jc w:val="both"/>
@@ -4481,7 +4482,7 @@
           </w:tcPr>
           <w:p>
             <w:pPr>
-              <w:pStyle w:val="ListParagraph"/>
+              <w:pStyle w:val="Prrafodelista"/>
               <w:spacing w:line="360" w:lineRule="auto"/>
               <w:ind w:left="0"/>
               <w:jc w:val="both"/>
@@ -4514,7 +4515,7 @@
           </w:tcPr>
           <w:p>
             <w:pPr>
-              <w:pStyle w:val="ListParagraph"/>
+              <w:pStyle w:val="Prrafodelista"/>
               <w:spacing w:line="360" w:lineRule="auto"/>
               <w:ind w:left="0"/>
               <w:jc w:val="both"/>
@@ -4545,7 +4546,7 @@
           </w:tcPr>
           <w:p>
             <w:pPr>
-              <w:pStyle w:val="ListParagraph"/>
+              <w:pStyle w:val="Prrafodelista"/>
               <w:spacing w:line="360" w:lineRule="auto"/>
               <w:ind w:left="0"/>
               <w:jc w:val="both"/>
@@ -4576,7 +4577,7 @@
           </w:tcPr>
           <w:p>
             <w:pPr>
-              <w:pStyle w:val="ListParagraph"/>
+              <w:pStyle w:val="Prrafodelista"/>
               <w:spacing w:line="360" w:lineRule="auto"/>
               <w:ind w:left="0"/>
               <w:jc w:val="both"/>
@@ -4607,7 +4608,7 @@
           </w:tcPr>
           <w:p>
             <w:pPr>
-              <w:pStyle w:val="ListParagraph"/>
+              <w:pStyle w:val="Prrafodelista"/>
               <w:spacing w:line="360" w:lineRule="auto"/>
               <w:ind w:left="0"/>
               <w:jc w:val="both"/>
@@ -4819,7 +4820,7 @@
     </w:p>
     <w:tbl>
       <w:tblPr>
-        <w:tblStyle w:val="TableGrid"/>
+        <w:tblStyle w:val="Tablaconcuadrcula"/>
         <w:tblW w:w="0" w:type="auto"/>
         <w:tblInd w:w="1420" w:type="dxa"/>
         <w:tblLook w:val="04A0" w:firstRow="1" w:lastRow="0" w:firstColumn="1" w:lastColumn="0" w:noHBand="0" w:noVBand="1"/>
@@ -4843,7 +4844,7 @@
           </w:tcPr>
           <w:p>
             <w:pPr>
-              <w:pStyle w:val="ListParagraph"/>
+              <w:pStyle w:val="Prrafodelista"/>
               <w:spacing w:line="360" w:lineRule="auto"/>
               <w:ind w:left="0"/>
               <w:jc w:val="both"/>
@@ -5999,12 +6000,13 @@
     <w:qFormat/>
     <w:rsid w:val="00DA2D07"/>
   </w:style>
-  <w:style w:type="character" w:default="1" w:styleId="DefaultParagraphFont">
+  <w:style w:type="character" w:default="1" w:styleId="Fuentedeprrafopredeter">
     <w:name w:val="Default Paragraph Font"/>
     <w:uiPriority w:val="1"/>
+    <w:semiHidden/>
     <w:unhideWhenUsed/>
   </w:style>
-  <w:style w:type="table" w:default="1" w:styleId="TableNormal">
+  <w:style w:type="table" w:default="1" w:styleId="Tablanormal">
     <w:name w:val="Normal Table"/>
     <w:uiPriority w:val="99"/>
     <w:semiHidden/>
@@ -6019,13 +6021,13 @@
       </w:tblCellMar>
     </w:tblPr>
   </w:style>
-  <w:style w:type="numbering" w:default="1" w:styleId="NoList">
+  <w:style w:type="numbering" w:default="1" w:styleId="Sinlista">
     <w:name w:val="No List"/>
     <w:uiPriority w:val="99"/>
     <w:semiHidden/>
     <w:unhideWhenUsed/>
   </w:style>
-  <w:style w:type="paragraph" w:styleId="ListParagraph">
+  <w:style w:type="paragraph" w:styleId="Prrafodelista">
     <w:name w:val="List Paragraph"/>
     <w:basedOn w:val="Normal"/>
     <w:uiPriority w:val="34"/>
@@ -6036,9 +6038,9 @@
       <w:contextualSpacing/>
     </w:pPr>
   </w:style>
-  <w:style w:type="table" w:styleId="TableGrid">
+  <w:style w:type="table" w:styleId="Tablaconcuadrcula">
     <w:name w:val="Table Grid"/>
-    <w:basedOn w:val="TableNormal"/>
+    <w:basedOn w:val="Tablanormal"/>
     <w:uiPriority w:val="59"/>
     <w:rsid w:val="002F3F45"/>
     <w:pPr>

</xml_diff>